<commit_message>
Update Jose comments and MD Anderson responses.docx
revised responses for Jose review
</commit_message>
<xml_diff>
--- a/documents/Jose comments and MD Anderson responses.docx
+++ b/documents/Jose comments and MD Anderson responses.docx
@@ -66,107 +66,7 @@
           <w:sz w:val="28"/>
           <w:szCs w:val="28"/>
         </w:rPr>
-        <w:t xml:space="preserve">The battery charger IC is powered by +5V, +5V is regulated from </w:t>
-      </w:r>
-      <w:proofErr w:type="spellStart"/>
-      <w:r>
-        <w:rPr>
-          <w:rFonts w:ascii="Calibri" w:eastAsia="Times New Roman" w:hAnsi="Calibri" w:cs="Calibri"/>
-          <w:color w:val="222222"/>
-          <w:sz w:val="28"/>
-          <w:szCs w:val="28"/>
-        </w:rPr>
-        <w:t>Ve</w:t>
-      </w:r>
-      <w:proofErr w:type="spellEnd"/>
-      <w:r>
-        <w:rPr>
-          <w:rFonts w:ascii="Calibri" w:eastAsia="Times New Roman" w:hAnsi="Calibri" w:cs="Calibri"/>
-          <w:color w:val="222222"/>
-          <w:sz w:val="28"/>
-          <w:szCs w:val="28"/>
-        </w:rPr>
-        <w:t xml:space="preserve">, and </w:t>
-      </w:r>
-      <w:proofErr w:type="spellStart"/>
-      <w:r>
-        <w:rPr>
-          <w:rFonts w:ascii="Calibri" w:eastAsia="Times New Roman" w:hAnsi="Calibri" w:cs="Calibri"/>
-          <w:color w:val="222222"/>
-          <w:sz w:val="28"/>
-          <w:szCs w:val="28"/>
-        </w:rPr>
-        <w:t>Ve</w:t>
-      </w:r>
-      <w:proofErr w:type="spellEnd"/>
-      <w:r>
-        <w:rPr>
-          <w:rFonts w:ascii="Calibri" w:eastAsia="Times New Roman" w:hAnsi="Calibri" w:cs="Calibri"/>
-          <w:color w:val="222222"/>
-          <w:sz w:val="28"/>
-          <w:szCs w:val="28"/>
-        </w:rPr>
-        <w:t xml:space="preserve"> is supplied by </w:t>
-      </w:r>
-      <w:proofErr w:type="spellStart"/>
-      <w:r>
-        <w:rPr>
-          <w:rFonts w:ascii="Calibri" w:eastAsia="Times New Roman" w:hAnsi="Calibri" w:cs="Calibri"/>
-          <w:color w:val="222222"/>
-          <w:sz w:val="28"/>
-          <w:szCs w:val="28"/>
-        </w:rPr>
-        <w:t>VBat</w:t>
-      </w:r>
-      <w:proofErr w:type="spellEnd"/>
-      <w:r>
-        <w:rPr>
-          <w:rFonts w:ascii="Calibri" w:eastAsia="Times New Roman" w:hAnsi="Calibri" w:cs="Calibri"/>
-          <w:color w:val="222222"/>
-          <w:sz w:val="28"/>
-          <w:szCs w:val="28"/>
-        </w:rPr>
-        <w:t xml:space="preserve">. How are you planning the charge of the battery? </w:t>
-      </w:r>
-      <w:proofErr w:type="gramStart"/>
-      <w:r>
-        <w:rPr>
-          <w:rFonts w:ascii="Calibri" w:eastAsia="Times New Roman" w:hAnsi="Calibri" w:cs="Calibri"/>
-          <w:color w:val="222222"/>
-          <w:sz w:val="28"/>
-          <w:szCs w:val="28"/>
-        </w:rPr>
-        <w:t>Take into account</w:t>
-      </w:r>
-      <w:proofErr w:type="gramEnd"/>
-      <w:r>
-        <w:rPr>
-          <w:rFonts w:ascii="Calibri" w:eastAsia="Times New Roman" w:hAnsi="Calibri" w:cs="Calibri"/>
-          <w:color w:val="222222"/>
-          <w:sz w:val="28"/>
-          <w:szCs w:val="28"/>
-        </w:rPr>
-        <w:t xml:space="preserve"> that once that an external voltage is connected to </w:t>
-      </w:r>
-      <w:proofErr w:type="spellStart"/>
-      <w:r>
-        <w:rPr>
-          <w:rFonts w:ascii="Calibri" w:eastAsia="Times New Roman" w:hAnsi="Calibri" w:cs="Calibri"/>
-          <w:color w:val="222222"/>
-          <w:sz w:val="28"/>
-          <w:szCs w:val="28"/>
-        </w:rPr>
-        <w:t>Ve</w:t>
-      </w:r>
-      <w:proofErr w:type="spellEnd"/>
-      <w:r>
-        <w:rPr>
-          <w:rFonts w:ascii="Calibri" w:eastAsia="Times New Roman" w:hAnsi="Calibri" w:cs="Calibri"/>
-          <w:color w:val="222222"/>
-          <w:sz w:val="28"/>
-          <w:szCs w:val="28"/>
-        </w:rPr>
-        <w:t xml:space="preserve"> (J4) BATT_GND is disconnected from GND, which prevent the charge of the battery. Maybe, I’m missing something.</w:t>
+        <w:t>The battery charger IC is powered by +5V, +5V is regulated from Ve, and Ve is supplied by VBat. How are you planning the charge of the battery? Take into account that once that an external voltage is connected to Ve (J4) BATT_GND is disconnected from GND, which prevent the charge of the battery. Maybe, I’m missing something.</w:t>
       </w:r>
     </w:p>
     <w:p>
@@ -188,92 +88,7 @@
           <w:sz w:val="28"/>
           <w:szCs w:val="28"/>
         </w:rPr>
-        <w:t xml:space="preserve">This is a very good point. I investigated this more and I think we have a couple problems on the battery circuit that need to be corrected. I will address them in a different document. </w:t>
-      </w:r>
-    </w:p>
-    <w:p>
-      <w:pPr>
-        <w:numPr>
-          <w:ilvl w:val="0"/>
-          <w:numId w:val="1"/>
-        </w:numPr>
-        <w:shd w:val="clear" w:color="auto" w:fill="FFFFFF"/>
-        <w:spacing w:after="0" w:line="240" w:lineRule="auto"/>
-        <w:rPr>
-          <w:rFonts w:ascii="Calibri" w:eastAsia="Times New Roman" w:hAnsi="Calibri" w:cs="Calibri"/>
-          <w:color w:val="222222"/>
-          <w:sz w:val="28"/>
-          <w:szCs w:val="28"/>
-        </w:rPr>
-      </w:pPr>
-      <w:r>
-        <w:rPr>
-          <w:rFonts w:ascii="Calibri" w:eastAsia="Times New Roman" w:hAnsi="Calibri" w:cs="Calibri"/>
-          <w:color w:val="222222"/>
-          <w:sz w:val="28"/>
-          <w:szCs w:val="28"/>
-        </w:rPr>
-        <w:t xml:space="preserve">There is no way the LDO regulator can supply the </w:t>
-      </w:r>
-      <w:proofErr w:type="gramStart"/>
-      <w:r>
-        <w:rPr>
-          <w:rFonts w:ascii="Calibri" w:eastAsia="Times New Roman" w:hAnsi="Calibri" w:cs="Calibri"/>
-          <w:color w:val="222222"/>
-          <w:sz w:val="28"/>
-          <w:szCs w:val="28"/>
-        </w:rPr>
-        <w:t>500 mA</w:t>
-      </w:r>
-      <w:proofErr w:type="gramEnd"/>
-      <w:r>
-        <w:rPr>
-          <w:rFonts w:ascii="Calibri" w:eastAsia="Times New Roman" w:hAnsi="Calibri" w:cs="Calibri"/>
-          <w:color w:val="222222"/>
-          <w:sz w:val="28"/>
-          <w:szCs w:val="28"/>
-        </w:rPr>
-        <w:t xml:space="preserve"> current to the battery charger IC. The charger IC should be connected to a regulator that can provide more current or to </w:t>
-      </w:r>
-      <w:proofErr w:type="spellStart"/>
-      <w:r>
-        <w:rPr>
-          <w:rFonts w:ascii="Calibri" w:eastAsia="Times New Roman" w:hAnsi="Calibri" w:cs="Calibri"/>
-          <w:color w:val="222222"/>
-          <w:sz w:val="28"/>
-          <w:szCs w:val="28"/>
-        </w:rPr>
-        <w:t>Ve</w:t>
-      </w:r>
-      <w:proofErr w:type="spellEnd"/>
-      <w:r>
-        <w:rPr>
-          <w:rFonts w:ascii="Calibri" w:eastAsia="Times New Roman" w:hAnsi="Calibri" w:cs="Calibri"/>
-          <w:color w:val="222222"/>
-          <w:sz w:val="28"/>
-          <w:szCs w:val="28"/>
-        </w:rPr>
-        <w:t xml:space="preserve"> (if </w:t>
-      </w:r>
-      <w:proofErr w:type="spellStart"/>
-      <w:r>
-        <w:rPr>
-          <w:rFonts w:ascii="Calibri" w:eastAsia="Times New Roman" w:hAnsi="Calibri" w:cs="Calibri"/>
-          <w:color w:val="222222"/>
-          <w:sz w:val="28"/>
-          <w:szCs w:val="28"/>
-        </w:rPr>
-        <w:t>Ve</w:t>
-      </w:r>
-      <w:proofErr w:type="spellEnd"/>
-      <w:r>
-        <w:rPr>
-          <w:rFonts w:ascii="Calibri" w:eastAsia="Times New Roman" w:hAnsi="Calibri" w:cs="Calibri"/>
-          <w:color w:val="222222"/>
-          <w:sz w:val="28"/>
-          <w:szCs w:val="28"/>
-        </w:rPr>
-        <w:t xml:space="preserve"> is limited to the voltage of U1).</w:t>
+        <w:t xml:space="preserve">Dennis, redid this circuit. He put in over voltage and temp safety chips as well as a charging chip. He also opted to put in dual cell batteries to boost voltage without a step-up switching regulator in order to reduce noise. Now this circuit does not change when the DC power is plugged in or not. The battery itself powers everything whether it is plugged in or not. Thew current consumption of the system is low so this will not throw off the charging IC. </w:t>
       </w:r>
     </w:p>
     <w:p>
@@ -288,14 +103,80 @@
           <w:szCs w:val="28"/>
         </w:rPr>
       </w:pPr>
-      <w:r>
-        <w:rPr>
-          <w:rFonts w:ascii="Calibri" w:eastAsia="Times New Roman" w:hAnsi="Calibri" w:cs="Calibri"/>
-          <w:color w:val="FF0000"/>
-          <w:sz w:val="28"/>
-          <w:szCs w:val="28"/>
-        </w:rPr>
-        <w:t xml:space="preserve">Good point. I think the input voltage should be altered to 5V with no range. It will make the charging IC efficient and fed directly from the PSU. </w:t>
+    </w:p>
+    <w:p>
+      <w:pPr>
+        <w:shd w:val="clear" w:color="auto" w:fill="FFFFFF"/>
+        <w:spacing w:after="0" w:line="240" w:lineRule="auto"/>
+        <w:ind w:left="720"/>
+        <w:rPr>
+          <w:rFonts w:ascii="Calibri" w:eastAsia="Times New Roman" w:hAnsi="Calibri" w:cs="Calibri"/>
+          <w:color w:val="222222"/>
+          <w:sz w:val="28"/>
+          <w:szCs w:val="28"/>
+        </w:rPr>
+      </w:pPr>
+      <w:r>
+        <w:rPr>
+          <w:rFonts w:ascii="Calibri" w:eastAsia="Times New Roman" w:hAnsi="Calibri" w:cs="Calibri"/>
+          <w:color w:val="222222"/>
+          <w:sz w:val="28"/>
+          <w:szCs w:val="28"/>
+        </w:rPr>
+        <w:t>There is no way the LDO regulator can supply the 500 mA current to the battery charger IC. The charger IC should be connected to a regulator that can provide more current or to Ve (if Ve is limited to the voltage of U1).</w:t>
+      </w:r>
+    </w:p>
+    <w:p>
+      <w:pPr>
+        <w:shd w:val="clear" w:color="auto" w:fill="FFFFFF"/>
+        <w:spacing w:after="0" w:line="240" w:lineRule="auto"/>
+        <w:ind w:left="720"/>
+        <w:rPr>
+          <w:rFonts w:ascii="Calibri" w:eastAsia="Times New Roman" w:hAnsi="Calibri" w:cs="Calibri"/>
+          <w:color w:val="FF0000"/>
+          <w:sz w:val="28"/>
+          <w:szCs w:val="28"/>
+        </w:rPr>
+      </w:pPr>
+      <w:r>
+        <w:rPr>
+          <w:rFonts w:ascii="Calibri" w:eastAsia="Times New Roman" w:hAnsi="Calibri" w:cs="Calibri"/>
+          <w:color w:val="FF0000"/>
+          <w:sz w:val="28"/>
+          <w:szCs w:val="28"/>
+        </w:rPr>
+        <w:t xml:space="preserve">Good point. </w:t>
+      </w:r>
+      <w:r>
+        <w:rPr>
+          <w:rFonts w:ascii="Calibri" w:eastAsia="Times New Roman" w:hAnsi="Calibri" w:cs="Calibri"/>
+          <w:color w:val="FF0000"/>
+          <w:sz w:val="28"/>
+          <w:szCs w:val="28"/>
+        </w:rPr>
+        <w:t xml:space="preserve">We adjusted the DC power supply voltages down to what the charging IC can handle and now it directly powers the charging IC for the battery. </w:t>
+      </w:r>
+    </w:p>
+    <w:p>
+      <w:pPr>
+        <w:shd w:val="clear" w:color="auto" w:fill="FFFFFF"/>
+        <w:spacing w:after="0" w:line="240" w:lineRule="auto"/>
+        <w:ind w:left="720"/>
+        <w:rPr>
+          <w:rFonts w:ascii="Calibri" w:eastAsia="Times New Roman" w:hAnsi="Calibri" w:cs="Calibri"/>
+          <w:color w:val="FF0000"/>
+          <w:sz w:val="28"/>
+          <w:szCs w:val="28"/>
+        </w:rPr>
+      </w:pPr>
+      <w:r>
+        <w:rPr>
+          <w:rFonts w:ascii="Calibri" w:eastAsia="Times New Roman" w:hAnsi="Calibri" w:cs="Calibri"/>
+          <w:color w:val="FF0000"/>
+          <w:sz w:val="28"/>
+          <w:szCs w:val="28"/>
+        </w:rPr>
+        <w:t xml:space="preserve"> </w:t>
       </w:r>
     </w:p>
     <w:p>
@@ -343,47 +224,34 @@
           <w:sz w:val="28"/>
           <w:szCs w:val="28"/>
         </w:rPr>
-        <w:t xml:space="preserve">Additionally, I had outdated voltages on the Arduino assuming it acted like an Arduino nano and the IOT 33 works at a lower voltage. </w:t>
-      </w:r>
-      <w:proofErr w:type="gramStart"/>
-      <w:r>
-        <w:rPr>
-          <w:rFonts w:ascii="Calibri" w:eastAsia="Times New Roman" w:hAnsi="Calibri" w:cs="Calibri"/>
-          <w:color w:val="FF0000"/>
-          <w:sz w:val="28"/>
-          <w:szCs w:val="28"/>
-        </w:rPr>
-        <w:t>So</w:t>
-      </w:r>
-      <w:proofErr w:type="gramEnd"/>
-      <w:r>
-        <w:rPr>
-          <w:rFonts w:ascii="Calibri" w:eastAsia="Times New Roman" w:hAnsi="Calibri" w:cs="Calibri"/>
-          <w:color w:val="FF0000"/>
-          <w:sz w:val="28"/>
-          <w:szCs w:val="28"/>
-        </w:rPr>
-        <w:t xml:space="preserve"> feeding it directly with the PSU is good for it. This leaves the LDO to make the voltage more exact and cleaner for reference voltages and just a few </w:t>
-      </w:r>
-      <w:proofErr w:type="gramStart"/>
-      <w:r>
-        <w:rPr>
-          <w:rFonts w:ascii="Calibri" w:eastAsia="Times New Roman" w:hAnsi="Calibri" w:cs="Calibri"/>
-          <w:color w:val="FF0000"/>
-          <w:sz w:val="28"/>
-          <w:szCs w:val="28"/>
-        </w:rPr>
-        <w:t>mA</w:t>
-      </w:r>
-      <w:proofErr w:type="gramEnd"/>
-      <w:r>
-        <w:rPr>
-          <w:rFonts w:ascii="Calibri" w:eastAsia="Times New Roman" w:hAnsi="Calibri" w:cs="Calibri"/>
-          <w:color w:val="FF0000"/>
-          <w:sz w:val="28"/>
-          <w:szCs w:val="28"/>
-        </w:rPr>
-        <w:t xml:space="preserve"> per IC which will make it fall well under its 200mA max. </w:t>
+        <w:t xml:space="preserve">Now the battery directly feeds the Arduino IOT 33. </w:t>
+      </w:r>
+      <w:r>
+        <w:rPr>
+          <w:rFonts w:ascii="Calibri" w:eastAsia="Times New Roman" w:hAnsi="Calibri" w:cs="Calibri"/>
+          <w:color w:val="FF0000"/>
+          <w:sz w:val="28"/>
+          <w:szCs w:val="28"/>
+        </w:rPr>
+        <w:t xml:space="preserve">This leaves the LDO to make the voltage more exact and cleaner for </w:t>
+      </w:r>
+      <w:r>
+        <w:rPr>
+          <w:rFonts w:ascii="Calibri" w:eastAsia="Times New Roman" w:hAnsi="Calibri" w:cs="Calibri"/>
+          <w:color w:val="FF0000"/>
+          <w:sz w:val="28"/>
+          <w:szCs w:val="28"/>
+        </w:rPr>
+        <w:t xml:space="preserve">the rest of the device </w:t>
+      </w:r>
+      <w:r>
+        <w:rPr>
+          <w:rFonts w:ascii="Calibri" w:eastAsia="Times New Roman" w:hAnsi="Calibri" w:cs="Calibri"/>
+          <w:color w:val="FF0000"/>
+          <w:sz w:val="28"/>
+          <w:szCs w:val="28"/>
+        </w:rPr>
+        <w:t xml:space="preserve">reference voltages and just a few mA per IC which will make it fall well under its 200mA max. </w:t>
       </w:r>
       <w:r>
         <w:rPr>
@@ -461,41 +329,19 @@
         <w:ind w:left="720"/>
         <w:rPr>
           <w:rFonts w:ascii="Calibri" w:eastAsia="Times New Roman" w:hAnsi="Calibri" w:cs="Calibri"/>
-          <w:color w:val="FF0000"/>
-          <w:sz w:val="28"/>
-          <w:szCs w:val="28"/>
-        </w:rPr>
-      </w:pPr>
-      <w:r>
-        <w:rPr>
-          <w:rFonts w:ascii="Calibri" w:eastAsia="Times New Roman" w:hAnsi="Calibri" w:cs="Calibri"/>
-          <w:color w:val="FF0000"/>
-          <w:sz w:val="28"/>
-          <w:szCs w:val="28"/>
-        </w:rPr>
-        <w:t xml:space="preserve">I am not certain with this. I am sure you are right, but I am not following on how to do this. </w:t>
-      </w:r>
-    </w:p>
-    <w:p>
-      <w:pPr>
-        <w:shd w:val="clear" w:color="auto" w:fill="FFFFFF"/>
-        <w:spacing w:after="0" w:line="240" w:lineRule="auto"/>
-        <w:ind w:left="720"/>
-        <w:rPr>
-          <w:rFonts w:ascii="Calibri" w:eastAsia="Times New Roman" w:hAnsi="Calibri" w:cs="Calibri"/>
-          <w:color w:val="222222"/>
-          <w:sz w:val="28"/>
-          <w:szCs w:val="28"/>
-        </w:rPr>
-      </w:pPr>
-      <w:r>
-        <w:rPr>
-          <w:rFonts w:ascii="Calibri" w:eastAsia="Times New Roman" w:hAnsi="Calibri" w:cs="Calibri"/>
-          <w:color w:val="222222"/>
-          <w:sz w:val="28"/>
-          <w:szCs w:val="28"/>
-        </w:rPr>
-        <w:t> </w:t>
+          <w:color w:val="222222"/>
+          <w:sz w:val="28"/>
+          <w:szCs w:val="28"/>
+        </w:rPr>
+      </w:pPr>
+      <w:r>
+        <w:rPr>
+          <w:rFonts w:ascii="Calibri" w:eastAsia="Times New Roman" w:hAnsi="Calibri" w:cs="Calibri"/>
+          <w:color w:val="FF0000"/>
+          <w:sz w:val="28"/>
+          <w:szCs w:val="28"/>
+        </w:rPr>
+        <w:t>Done</w:t>
       </w:r>
     </w:p>
     <w:p>
@@ -542,27 +388,8 @@
           <w:sz w:val="28"/>
           <w:szCs w:val="28"/>
         </w:rPr>
-        <w:t xml:space="preserve">Normally you are correct. This is the Arduino IOT 33 which swapped to 3.3V logic and has no built-in protection for 5V. This limits the ADC </w:t>
-      </w:r>
-      <w:proofErr w:type="gramStart"/>
-      <w:r>
-        <w:rPr>
-          <w:rFonts w:ascii="Calibri" w:eastAsia="Times New Roman" w:hAnsi="Calibri" w:cs="Calibri"/>
-          <w:color w:val="FF0000"/>
-          <w:sz w:val="28"/>
-          <w:szCs w:val="28"/>
-        </w:rPr>
-        <w:t>range</w:t>
-      </w:r>
-      <w:proofErr w:type="gramEnd"/>
-      <w:r>
-        <w:rPr>
-          <w:rFonts w:ascii="Calibri" w:eastAsia="Times New Roman" w:hAnsi="Calibri" w:cs="Calibri"/>
-          <w:color w:val="FF0000"/>
-          <w:sz w:val="28"/>
-          <w:szCs w:val="28"/>
-        </w:rPr>
-        <w:t xml:space="preserve"> so we opted to increase voltages to utilize that range better. </w:t>
+        <w:lastRenderedPageBreak/>
+        <w:t xml:space="preserve">Normally you are correct. This is the Arduino IOT 33 which swapped to 3.3V logic and has no built-in protection for 5V. This limits the ADC range so we opted to increase voltages to utilize that range better. </w:t>
       </w:r>
     </w:p>
     <w:p>
@@ -608,28 +435,7 @@
           <w:sz w:val="28"/>
           <w:szCs w:val="28"/>
         </w:rPr>
-        <w:lastRenderedPageBreak/>
-        <w:t xml:space="preserve">Start with lower value capacitors in C7, C8, C11, C12, C18, C19 (e.g., 1 </w:t>
-      </w:r>
-      <w:proofErr w:type="spellStart"/>
-      <w:r>
-        <w:rPr>
-          <w:rFonts w:ascii="Calibri" w:eastAsia="Times New Roman" w:hAnsi="Calibri" w:cs="Calibri"/>
-          <w:color w:val="222222"/>
-          <w:sz w:val="28"/>
-          <w:szCs w:val="28"/>
-        </w:rPr>
-        <w:t>nF</w:t>
-      </w:r>
-      <w:proofErr w:type="spellEnd"/>
-      <w:r>
-        <w:rPr>
-          <w:rFonts w:ascii="Calibri" w:eastAsia="Times New Roman" w:hAnsi="Calibri" w:cs="Calibri"/>
-          <w:color w:val="222222"/>
-          <w:sz w:val="28"/>
-          <w:szCs w:val="28"/>
-        </w:rPr>
-        <w:t>). You can increase them if needed.</w:t>
+        <w:t>Start with lower value capacitors in C7, C8, C11, C12, C18, C19 (e.g., 1 nF). You can increase them if needed.</w:t>
       </w:r>
     </w:p>
     <w:p>
@@ -797,7 +603,7 @@
         <w:rPr>
           <w:color w:val="FF0000"/>
         </w:rPr>
-        <w:t xml:space="preserve">sufficient and was in stock for JLPCB pick and place. It meets the 100uA current limit and voltage requirements. Is the -5V statement true? I read the documentation more and I think it just controls the internal logic to control what pin is connected to the common pin. In that framework, once they are connected it should act like a 150ohm resistor which doesn’t care about current direction. As for the high resistance, I made a diagram showing why I thought it was good. I know lower is very possible, but they are much more expensive too. </w:t>
+        <w:t xml:space="preserve">sufficient and was in stock for JLPCB pick and place. It meets the 100uA current limit and voltage requirements.. As for the high resistance, I made a diagram showing why I thought it was good. I know lower is very possible, but they are much more expensive too. </w:t>
       </w:r>
     </w:p>
     <w:p>

</xml_diff>